<commit_message>
Updated unit tests, added decommission parent by child.
</commit_message>
<xml_diff>
--- a/warewolf_api/tests/data/barcodes.docx
+++ b/warewolf_api/tests/data/barcodes.docx
@@ -1,26 +1,31 @@
 
 <file path=word/document.xml><?xml version="1.0" encoding="utf-8"?>
-<w:document xmlns:wpc="http://schemas.microsoft.com/office/word/2010/wordprocessingCanvas" xmlns:cx="http://schemas.microsoft.com/office/drawing/2014/chartex" xmlns:cx1="http://schemas.microsoft.com/office/drawing/2015/9/8/chartex" xmlns:cx2="http://schemas.microsoft.com/office/drawing/2015/10/21/chartex" xmlns:cx3="http://schemas.microsoft.com/office/drawing/2016/5/9/chartex" xmlns:cx4="http://schemas.microsoft.com/office/drawing/2016/5/10/chartex" xmlns:cx5="http://schemas.microsoft.com/office/drawing/2016/5/11/chartex" xmlns:cx6="http://schemas.microsoft.com/office/drawing/2016/5/12/chartex" xmlns:cx7="http://schemas.microsoft.com/office/drawing/2016/5/13/chartex" xmlns:cx8="http://schemas.microsoft.com/office/drawing/2016/5/14/chartex" xmlns:mc="http://schemas.openxmlformats.org/markup-compatibility/2006" xmlns:aink="http://schemas.microsoft.com/office/drawing/2016/ink" xmlns:am3d="http://schemas.microsoft.com/office/drawing/2017/model3d" xmlns:o="urn:schemas-microsoft-com:office:office" xmlns:r="http://schemas.openxmlformats.org/officeDocument/2006/relationships" xmlns:m="http://schemas.openxmlformats.org/officeDocument/2006/math" xmlns:v="urn:schemas-microsoft-com:vml" xmlns:wp14="http://schemas.microsoft.com/office/word/2010/wordprocessingDrawing" xmlns:wp="http://schemas.openxmlformats.org/drawingml/2006/wordprocessingDrawing" xmlns:w10="urn:schemas-microsoft-com:office:word" xmlns:w="http://schemas.openxmlformats.org/wordprocessingml/2006/main" xmlns:w14="http://schemas.microsoft.com/office/word/2010/wordml" xmlns:w15="http://schemas.microsoft.com/office/word/2012/wordml" xmlns:w16cid="http://schemas.microsoft.com/office/word/2016/wordml/cid" xmlns:w16se="http://schemas.microsoft.com/office/word/2015/wordml/symex" xmlns:wpg="http://schemas.microsoft.com/office/word/2010/wordprocessingGroup" xmlns:wpi="http://schemas.microsoft.com/office/word/2010/wordprocessingInk" xmlns:wne="http://schemas.microsoft.com/office/word/2006/wordml" xmlns:wps="http://schemas.microsoft.com/office/word/2010/wordprocessingShape" mc:Ignorable="w14 w15 w16se w16cid wp14">
+<w:document xmlns:wpc="http://schemas.microsoft.com/office/word/2010/wordprocessingCanvas" xmlns:cx="http://schemas.microsoft.com/office/drawing/2014/chartex" xmlns:cx1="http://schemas.microsoft.com/office/drawing/2015/9/8/chartex" xmlns:cx2="http://schemas.microsoft.com/office/drawing/2015/10/21/chartex" xmlns:cx3="http://schemas.microsoft.com/office/drawing/2016/5/9/chartex" xmlns:cx4="http://schemas.microsoft.com/office/drawing/2016/5/10/chartex" xmlns:cx5="http://schemas.microsoft.com/office/drawing/2016/5/11/chartex" xmlns:cx6="http://schemas.microsoft.com/office/drawing/2016/5/12/chartex" xmlns:cx7="http://schemas.microsoft.com/office/drawing/2016/5/13/chartex" xmlns:cx8="http://schemas.microsoft.com/office/drawing/2016/5/14/chartex" xmlns:mc="http://schemas.openxmlformats.org/markup-compatibility/2006" xmlns:aink="http://schemas.microsoft.com/office/drawing/2016/ink" xmlns:am3d="http://schemas.microsoft.com/office/drawing/2017/model3d" xmlns:o="urn:schemas-microsoft-com:office:office" xmlns:r="http://schemas.openxmlformats.org/officeDocument/2006/relationships" xmlns:m="http://schemas.openxmlformats.org/officeDocument/2006/math" xmlns:v="urn:schemas-microsoft-com:vml" xmlns:wp14="http://schemas.microsoft.com/office/word/2010/wordprocessingDrawing" xmlns:wp="http://schemas.openxmlformats.org/drawingml/2006/wordprocessingDrawing" xmlns:w10="urn:schemas-microsoft-com:office:word" xmlns:w="http://schemas.openxmlformats.org/wordprocessingml/2006/main" xmlns:w14="http://schemas.microsoft.com/office/word/2010/wordml" xmlns:w15="http://schemas.microsoft.com/office/word/2012/wordml" xmlns:w16cex="http://schemas.microsoft.com/office/word/2018/wordml/cex" xmlns:w16cid="http://schemas.microsoft.com/office/word/2016/wordml/cid" xmlns:w16="http://schemas.microsoft.com/office/word/2018/wordml" xmlns:w16se="http://schemas.microsoft.com/office/word/2015/wordml/symex" xmlns:wpg="http://schemas.microsoft.com/office/word/2010/wordprocessingGroup" xmlns:wpi="http://schemas.microsoft.com/office/word/2010/wordprocessingInk" xmlns:wne="http://schemas.microsoft.com/office/word/2006/wordml" xmlns:wps="http://schemas.microsoft.com/office/word/2010/wordprocessingShape" mc:Ignorable="w14 w15 w16se w16cid w16 w16cex wp14">
   <w:body>
     <w:p>
-      <w:bookmarkStart w:id="0" w:name="_GoBack"/>
+      <w:r>
+        <w:t>Item Detail</w:t>
+      </w:r>
+    </w:p>
+    <w:p/>
+    <w:p>
       <w:r>
         <w:rPr>
           <w:noProof/>
         </w:rPr>
         <w:drawing>
-          <wp:anchor distT="0" distB="0" distL="114300" distR="114300" simplePos="0" relativeHeight="251660288" behindDoc="1" locked="0" layoutInCell="1" allowOverlap="1" wp14:anchorId="0E582B7D" wp14:editId="38225911">
+          <wp:anchor distT="0" distB="0" distL="114300" distR="114300" simplePos="0" relativeHeight="251661312" behindDoc="1" locked="0" layoutInCell="1" allowOverlap="1" wp14:anchorId="7D4B0F3E" wp14:editId="6C1B196E">
             <wp:simplePos x="0" y="0"/>
             <wp:positionH relativeFrom="column">
-              <wp:posOffset>4795303</wp:posOffset>
+              <wp:posOffset>-147955</wp:posOffset>
             </wp:positionH>
             <wp:positionV relativeFrom="paragraph">
-              <wp:posOffset>1964960</wp:posOffset>
+              <wp:posOffset>168910</wp:posOffset>
             </wp:positionV>
-            <wp:extent cx="963038" cy="963038"/>
-            <wp:effectExtent l="0" t="0" r="2540" b="2540"/>
+            <wp:extent cx="904240" cy="904240"/>
+            <wp:effectExtent l="0" t="0" r="0" b="0"/>
             <wp:wrapNone/>
-            <wp:docPr id="2" name="Picture 2"/>
+            <wp:docPr id="4" name="Picture 4"/>
             <wp:cNvGraphicFramePr>
               <a:graphicFrameLocks xmlns:a="http://schemas.openxmlformats.org/drawingml/2006/main" noChangeAspect="1"/>
             </wp:cNvGraphicFramePr>
@@ -28,7 +33,7 @@
               <a:graphicData uri="http://schemas.openxmlformats.org/drawingml/2006/picture">
                 <pic:pic xmlns:pic="http://schemas.openxmlformats.org/drawingml/2006/picture">
                   <pic:nvPicPr>
-                    <pic:cNvPr id="2" name="barcode (2).png"/>
+                    <pic:cNvPr id="4" name="barcode (5).png"/>
                     <pic:cNvPicPr/>
                   </pic:nvPicPr>
                   <pic:blipFill>
@@ -46,7 +51,7 @@
                   <pic:spPr>
                     <a:xfrm>
                       <a:off x="0" y="0"/>
-                      <a:ext cx="963038" cy="963038"/>
+                      <a:ext cx="904240" cy="904240"/>
                     </a:xfrm>
                     <a:prstGeom prst="rect">
                       <a:avLst/>
@@ -64,24 +69,29 @@
           </wp:anchor>
         </w:drawing>
       </w:r>
-      <w:bookmarkEnd w:id="0"/>
+    </w:p>
+    <w:p/>
+    <w:p/>
+    <w:p/>
+    <w:p/>
+    <w:p>
       <w:r>
         <w:rPr>
           <w:noProof/>
         </w:rPr>
         <w:drawing>
-          <wp:anchor distT="0" distB="0" distL="114300" distR="114300" simplePos="0" relativeHeight="251659264" behindDoc="1" locked="0" layoutInCell="1" allowOverlap="1" wp14:anchorId="2F6BAC81" wp14:editId="781C5856">
+          <wp:anchor distT="0" distB="0" distL="114300" distR="114300" simplePos="0" relativeHeight="251660288" behindDoc="1" locked="0" layoutInCell="1" allowOverlap="1" wp14:anchorId="0E582B7D" wp14:editId="40E5C805">
             <wp:simplePos x="0" y="0"/>
             <wp:positionH relativeFrom="column">
-              <wp:posOffset>2314291</wp:posOffset>
+              <wp:posOffset>3744595</wp:posOffset>
             </wp:positionH>
             <wp:positionV relativeFrom="paragraph">
-              <wp:posOffset>1857335</wp:posOffset>
+              <wp:posOffset>73025</wp:posOffset>
             </wp:positionV>
-            <wp:extent cx="1070043" cy="1070043"/>
+            <wp:extent cx="1527175" cy="1527175"/>
             <wp:effectExtent l="0" t="0" r="0" b="0"/>
             <wp:wrapNone/>
-            <wp:docPr id="3" name="Picture 3"/>
+            <wp:docPr id="2" name="Picture 2"/>
             <wp:cNvGraphicFramePr>
               <a:graphicFrameLocks xmlns:a="http://schemas.openxmlformats.org/drawingml/2006/main" noChangeAspect="1"/>
             </wp:cNvGraphicFramePr>
@@ -89,7 +99,7 @@
               <a:graphicData uri="http://schemas.openxmlformats.org/drawingml/2006/picture">
                 <pic:pic xmlns:pic="http://schemas.openxmlformats.org/drawingml/2006/picture">
                   <pic:nvPicPr>
-                    <pic:cNvPr id="3" name="barcode (1).png"/>
+                    <pic:cNvPr id="2" name="barcode (2).png"/>
                     <pic:cNvPicPr/>
                   </pic:nvPicPr>
                   <pic:blipFill>
@@ -107,7 +117,71 @@
                   <pic:spPr>
                     <a:xfrm>
                       <a:off x="0" y="0"/>
-                      <a:ext cx="1070043" cy="1070043"/>
+                      <a:ext cx="1527175" cy="1527175"/>
+                    </a:xfrm>
+                    <a:prstGeom prst="rect">
+                      <a:avLst/>
+                    </a:prstGeom>
+                  </pic:spPr>
+                </pic:pic>
+              </a:graphicData>
+            </a:graphic>
+            <wp14:sizeRelH relativeFrom="page">
+              <wp14:pctWidth>0</wp14:pctWidth>
+            </wp14:sizeRelH>
+            <wp14:sizeRelV relativeFrom="page">
+              <wp14:pctHeight>0</wp14:pctHeight>
+            </wp14:sizeRelV>
+          </wp:anchor>
+        </w:drawing>
+      </w:r>
+    </w:p>
+    <w:p/>
+    <w:p/>
+    <w:p>
+      <w:r>
+        <w:rPr>
+          <w:noProof/>
+        </w:rPr>
+        <w:drawing>
+          <wp:anchor distT="0" distB="0" distL="114300" distR="114300" simplePos="0" relativeHeight="251659264" behindDoc="1" locked="0" layoutInCell="1" allowOverlap="1" wp14:anchorId="2F6BAC81" wp14:editId="3B4EC91D">
+            <wp:simplePos x="0" y="0"/>
+            <wp:positionH relativeFrom="column">
+              <wp:posOffset>1765300</wp:posOffset>
+            </wp:positionH>
+            <wp:positionV relativeFrom="paragraph">
+              <wp:posOffset>144780</wp:posOffset>
+            </wp:positionV>
+            <wp:extent cx="1069975" cy="1069975"/>
+            <wp:effectExtent l="0" t="0" r="0" b="0"/>
+            <wp:wrapNone/>
+            <wp:docPr id="3" name="Picture 3"/>
+            <wp:cNvGraphicFramePr>
+              <a:graphicFrameLocks xmlns:a="http://schemas.openxmlformats.org/drawingml/2006/main" noChangeAspect="1"/>
+            </wp:cNvGraphicFramePr>
+            <a:graphic xmlns:a="http://schemas.openxmlformats.org/drawingml/2006/main">
+              <a:graphicData uri="http://schemas.openxmlformats.org/drawingml/2006/picture">
+                <pic:pic xmlns:pic="http://schemas.openxmlformats.org/drawingml/2006/picture">
+                  <pic:nvPicPr>
+                    <pic:cNvPr id="3" name="barcode (1).png"/>
+                    <pic:cNvPicPr/>
+                  </pic:nvPicPr>
+                  <pic:blipFill>
+                    <a:blip r:embed="rId6">
+                      <a:extLst>
+                        <a:ext uri="{28A0092B-C50C-407E-A947-70E740481C1C}">
+                          <a14:useLocalDpi xmlns:a14="http://schemas.microsoft.com/office/drawing/2010/main" val="0"/>
+                        </a:ext>
+                      </a:extLst>
+                    </a:blip>
+                    <a:stretch>
+                      <a:fillRect/>
+                    </a:stretch>
+                  </pic:blipFill>
+                  <pic:spPr>
+                    <a:xfrm>
+                      <a:off x="0" y="0"/>
+                      <a:ext cx="1069975" cy="1069975"/>
                     </a:xfrm>
                     <a:prstGeom prst="rect">
                       <a:avLst/>
@@ -130,15 +204,15 @@
           <w:noProof/>
         </w:rPr>
         <w:drawing>
-          <wp:anchor distT="0" distB="0" distL="114300" distR="114300" simplePos="0" relativeHeight="251658240" behindDoc="1" locked="0" layoutInCell="1" allowOverlap="1" wp14:anchorId="568AD8B9" wp14:editId="7A6AB83A">
+          <wp:anchor distT="0" distB="0" distL="114300" distR="114300" simplePos="0" relativeHeight="251658240" behindDoc="1" locked="0" layoutInCell="1" allowOverlap="1" wp14:anchorId="568AD8B9" wp14:editId="2BCCE8C8">
             <wp:simplePos x="0" y="0"/>
             <wp:positionH relativeFrom="column">
-              <wp:posOffset>145415</wp:posOffset>
+              <wp:posOffset>-293370</wp:posOffset>
             </wp:positionH>
             <wp:positionV relativeFrom="paragraph">
-              <wp:posOffset>2090906</wp:posOffset>
+              <wp:posOffset>146050</wp:posOffset>
             </wp:positionV>
-            <wp:extent cx="953311" cy="953311"/>
+            <wp:extent cx="953135" cy="953135"/>
             <wp:effectExtent l="0" t="0" r="0" b="0"/>
             <wp:wrapNone/>
             <wp:docPr id="1" name="Picture 1"/>
@@ -153,7 +227,7 @@
                     <pic:cNvPicPr/>
                   </pic:nvPicPr>
                   <pic:blipFill>
-                    <a:blip r:embed="rId6">
+                    <a:blip r:embed="rId7">
                       <a:extLst>
                         <a:ext uri="{28A0092B-C50C-407E-A947-70E740481C1C}">
                           <a14:useLocalDpi xmlns:a14="http://schemas.microsoft.com/office/drawing/2010/main" val="0"/>
@@ -167,7 +241,83 @@
                   <pic:spPr>
                     <a:xfrm>
                       <a:off x="0" y="0"/>
-                      <a:ext cx="953311" cy="953311"/>
+                      <a:ext cx="953135" cy="953135"/>
+                    </a:xfrm>
+                    <a:prstGeom prst="rect">
+                      <a:avLst/>
+                    </a:prstGeom>
+                  </pic:spPr>
+                </pic:pic>
+              </a:graphicData>
+            </a:graphic>
+            <wp14:sizeRelH relativeFrom="page">
+              <wp14:pctWidth>0</wp14:pctWidth>
+            </wp14:sizeRelH>
+            <wp14:sizeRelV relativeFrom="page">
+              <wp14:pctHeight>0</wp14:pctHeight>
+            </wp14:sizeRelV>
+          </wp:anchor>
+        </w:drawing>
+      </w:r>
+    </w:p>
+    <w:p/>
+    <w:p/>
+    <w:p/>
+    <w:p/>
+    <w:p/>
+    <w:p/>
+    <w:p/>
+    <w:p/>
+    <w:p/>
+    <w:p/>
+    <w:p>
+      <w:r>
+        <w:t xml:space="preserve">Verification </w:t>
+      </w:r>
+    </w:p>
+    <w:p/>
+    <w:p/>
+    <w:p>
+      <w:r>
+        <w:drawing>
+          <wp:anchor distT="0" distB="0" distL="114300" distR="114300" simplePos="0" relativeHeight="251664384" behindDoc="1" locked="0" layoutInCell="1" allowOverlap="1" wp14:anchorId="5F1F760F" wp14:editId="5E0BE52A">
+            <wp:simplePos x="0" y="0"/>
+            <wp:positionH relativeFrom="column">
+              <wp:posOffset>3840480</wp:posOffset>
+            </wp:positionH>
+            <wp:positionV relativeFrom="paragraph">
+              <wp:posOffset>154140</wp:posOffset>
+            </wp:positionV>
+            <wp:extent cx="867244" cy="867244"/>
+            <wp:effectExtent l="0" t="0" r="0" b="0"/>
+            <wp:wrapNone/>
+            <wp:docPr id="7" name="Picture 7" descr="A close up of a sign&#10;&#10;Description automatically generated"/>
+            <wp:cNvGraphicFramePr>
+              <a:graphicFrameLocks xmlns:a="http://schemas.openxmlformats.org/drawingml/2006/main" noChangeAspect="1"/>
+            </wp:cNvGraphicFramePr>
+            <a:graphic xmlns:a="http://schemas.openxmlformats.org/drawingml/2006/main">
+              <a:graphicData uri="http://schemas.openxmlformats.org/drawingml/2006/picture">
+                <pic:pic xmlns:pic="http://schemas.openxmlformats.org/drawingml/2006/picture">
+                  <pic:nvPicPr>
+                    <pic:cNvPr id="1" name=""/>
+                    <pic:cNvPicPr/>
+                  </pic:nvPicPr>
+                  <pic:blipFill>
+                    <a:blip r:embed="rId8">
+                      <a:extLst>
+                        <a:ext uri="{28A0092B-C50C-407E-A947-70E740481C1C}">
+                          <a14:useLocalDpi xmlns:a14="http://schemas.microsoft.com/office/drawing/2010/main" val="0"/>
+                        </a:ext>
+                      </a:extLst>
+                    </a:blip>
+                    <a:stretch>
+                      <a:fillRect/>
+                    </a:stretch>
+                  </pic:blipFill>
+                  <pic:spPr>
+                    <a:xfrm>
+                      <a:off x="0" y="0"/>
+                      <a:ext cx="867244" cy="867244"/>
                     </a:xfrm>
                     <a:prstGeom prst="rect">
                       <a:avLst/>
@@ -186,22 +336,19 @@
         </w:drawing>
       </w:r>
       <w:r>
-        <w:rPr>
-          <w:noProof/>
-        </w:rPr>
         <w:drawing>
-          <wp:anchor distT="0" distB="0" distL="114300" distR="114300" simplePos="0" relativeHeight="251661312" behindDoc="1" locked="0" layoutInCell="1" allowOverlap="1" wp14:anchorId="7D4B0F3E" wp14:editId="3ED67FD6">
+          <wp:anchor distT="0" distB="0" distL="114300" distR="114300" simplePos="0" relativeHeight="251663360" behindDoc="1" locked="0" layoutInCell="1" allowOverlap="1" wp14:anchorId="538036F6" wp14:editId="7CBFC2B7">
             <wp:simplePos x="0" y="0"/>
             <wp:positionH relativeFrom="column">
-              <wp:posOffset>194553</wp:posOffset>
+              <wp:posOffset>1870020</wp:posOffset>
             </wp:positionH>
             <wp:positionV relativeFrom="paragraph">
-              <wp:posOffset>0</wp:posOffset>
+              <wp:posOffset>185420</wp:posOffset>
             </wp:positionV>
-            <wp:extent cx="904672" cy="904672"/>
+            <wp:extent cx="753110" cy="753110"/>
             <wp:effectExtent l="0" t="0" r="0" b="0"/>
             <wp:wrapNone/>
-            <wp:docPr id="4" name="Picture 4"/>
+            <wp:docPr id="6" name="Picture 6" descr="A close up of a hand&#10;&#10;Description automatically generated"/>
             <wp:cNvGraphicFramePr>
               <a:graphicFrameLocks xmlns:a="http://schemas.openxmlformats.org/drawingml/2006/main" noChangeAspect="1"/>
             </wp:cNvGraphicFramePr>
@@ -209,11 +356,11 @@
               <a:graphicData uri="http://schemas.openxmlformats.org/drawingml/2006/picture">
                 <pic:pic xmlns:pic="http://schemas.openxmlformats.org/drawingml/2006/picture">
                   <pic:nvPicPr>
-                    <pic:cNvPr id="4" name="barcode (5).png"/>
+                    <pic:cNvPr id="1" name=""/>
                     <pic:cNvPicPr/>
                   </pic:nvPicPr>
                   <pic:blipFill>
-                    <a:blip r:embed="rId7">
+                    <a:blip r:embed="rId9">
                       <a:extLst>
                         <a:ext uri="{28A0092B-C50C-407E-A947-70E740481C1C}">
                           <a14:useLocalDpi xmlns:a14="http://schemas.microsoft.com/office/drawing/2010/main" val="0"/>
@@ -227,7 +374,7 @@
                   <pic:spPr>
                     <a:xfrm>
                       <a:off x="0" y="0"/>
-                      <a:ext cx="904672" cy="904672"/>
+                      <a:ext cx="753110" cy="753110"/>
                     </a:xfrm>
                     <a:prstGeom prst="rect">
                       <a:avLst/>
@@ -246,6 +393,67 @@
         </w:drawing>
       </w:r>
     </w:p>
+    <w:p>
+      <w:r>
+        <w:drawing>
+          <wp:anchor distT="0" distB="0" distL="114300" distR="114300" simplePos="0" relativeHeight="251662336" behindDoc="1" locked="0" layoutInCell="1" allowOverlap="1" wp14:anchorId="48979C72" wp14:editId="61D90144">
+            <wp:simplePos x="0" y="0"/>
+            <wp:positionH relativeFrom="column">
+              <wp:posOffset>0</wp:posOffset>
+            </wp:positionH>
+            <wp:positionV relativeFrom="paragraph">
+              <wp:posOffset>773</wp:posOffset>
+            </wp:positionV>
+            <wp:extent cx="753165" cy="753165"/>
+            <wp:effectExtent l="0" t="0" r="0" b="0"/>
+            <wp:wrapNone/>
+            <wp:docPr id="5" name="Picture 5" descr="A close up of a sign&#10;&#10;Description automatically generated"/>
+            <wp:cNvGraphicFramePr>
+              <a:graphicFrameLocks xmlns:a="http://schemas.openxmlformats.org/drawingml/2006/main" noChangeAspect="1"/>
+            </wp:cNvGraphicFramePr>
+            <a:graphic xmlns:a="http://schemas.openxmlformats.org/drawingml/2006/main">
+              <a:graphicData uri="http://schemas.openxmlformats.org/drawingml/2006/picture">
+                <pic:pic xmlns:pic="http://schemas.openxmlformats.org/drawingml/2006/picture">
+                  <pic:nvPicPr>
+                    <pic:cNvPr id="1" name=""/>
+                    <pic:cNvPicPr/>
+                  </pic:nvPicPr>
+                  <pic:blipFill>
+                    <a:blip r:embed="rId10">
+                      <a:extLst>
+                        <a:ext uri="{28A0092B-C50C-407E-A947-70E740481C1C}">
+                          <a14:useLocalDpi xmlns:a14="http://schemas.microsoft.com/office/drawing/2010/main" val="0"/>
+                        </a:ext>
+                      </a:extLst>
+                    </a:blip>
+                    <a:stretch>
+                      <a:fillRect/>
+                    </a:stretch>
+                  </pic:blipFill>
+                  <pic:spPr>
+                    <a:xfrm>
+                      <a:off x="0" y="0"/>
+                      <a:ext cx="753165" cy="753165"/>
+                    </a:xfrm>
+                    <a:prstGeom prst="rect">
+                      <a:avLst/>
+                    </a:prstGeom>
+                  </pic:spPr>
+                </pic:pic>
+              </a:graphicData>
+            </a:graphic>
+            <wp14:sizeRelH relativeFrom="page">
+              <wp14:pctWidth>0</wp14:pctWidth>
+            </wp14:sizeRelH>
+            <wp14:sizeRelV relativeFrom="page">
+              <wp14:pctHeight>0</wp14:pctHeight>
+            </wp14:sizeRelV>
+          </wp:anchor>
+        </w:drawing>
+      </w:r>
+    </w:p>
+    <w:p/>
+    <w:p/>
     <w:sectPr>
       <w:pgSz w:w="12240" w:h="15840"/>
       <w:pgMar w:top="1440" w:right="1440" w:bottom="1440" w:left="1440" w:header="720" w:footer="720" w:gutter="0"/>
@@ -257,7 +465,7 @@
 </file>
 
 <file path=word/styles.xml><?xml version="1.0" encoding="utf-8"?>
-<w:styles xmlns:mc="http://schemas.openxmlformats.org/markup-compatibility/2006" xmlns:r="http://schemas.openxmlformats.org/officeDocument/2006/relationships" xmlns:w="http://schemas.openxmlformats.org/wordprocessingml/2006/main" xmlns:w14="http://schemas.microsoft.com/office/word/2010/wordml" xmlns:w15="http://schemas.microsoft.com/office/word/2012/wordml" xmlns:w16cid="http://schemas.microsoft.com/office/word/2016/wordml/cid" xmlns:w16se="http://schemas.microsoft.com/office/word/2015/wordml/symex" mc:Ignorable="w14 w15 w16se w16cid">
+<w:styles xmlns:mc="http://schemas.openxmlformats.org/markup-compatibility/2006" xmlns:r="http://schemas.openxmlformats.org/officeDocument/2006/relationships" xmlns:w="http://schemas.openxmlformats.org/wordprocessingml/2006/main" xmlns:w14="http://schemas.microsoft.com/office/word/2010/wordml" xmlns:w15="http://schemas.microsoft.com/office/word/2012/wordml" xmlns:w16cex="http://schemas.microsoft.com/office/word/2018/wordml/cex" xmlns:w16cid="http://schemas.microsoft.com/office/word/2016/wordml/cid" xmlns:w16="http://schemas.microsoft.com/office/word/2018/wordml" xmlns:w16se="http://schemas.microsoft.com/office/word/2015/wordml/symex" mc:Ignorable="w14 w15 w16se w16cid w16 w16cex">
   <w:docDefaults>
     <w:rPrDefault>
       <w:rPr>
@@ -375,6 +583,7 @@
     <w:lsdException w:name="HTML Sample" w:semiHidden="1" w:unhideWhenUsed="1"/>
     <w:lsdException w:name="HTML Typewriter" w:semiHidden="1" w:unhideWhenUsed="1"/>
     <w:lsdException w:name="HTML Variable" w:semiHidden="1" w:unhideWhenUsed="1"/>
+    <w:lsdException w:name="Normal Table" w:semiHidden="1" w:unhideWhenUsed="1"/>
     <w:lsdException w:name="annotation subject" w:semiHidden="1" w:unhideWhenUsed="1"/>
     <w:lsdException w:name="No List" w:semiHidden="1" w:unhideWhenUsed="1"/>
     <w:lsdException w:name="Outline List 1" w:semiHidden="1" w:unhideWhenUsed="1"/>
@@ -421,8 +630,10 @@
     <w:lsdException w:name="Table Subtle 2" w:semiHidden="1" w:unhideWhenUsed="1"/>
     <w:lsdException w:name="Table Web 1" w:semiHidden="1" w:unhideWhenUsed="1"/>
     <w:lsdException w:name="Table Web 2" w:semiHidden="1" w:unhideWhenUsed="1"/>
+    <w:lsdException w:name="Table Web 3" w:semiHidden="1" w:unhideWhenUsed="1"/>
     <w:lsdException w:name="Balloon Text" w:semiHidden="1" w:unhideWhenUsed="1"/>
     <w:lsdException w:name="Table Grid" w:uiPriority="39"/>
+    <w:lsdException w:name="Table Theme" w:semiHidden="1" w:unhideWhenUsed="1"/>
     <w:lsdException w:name="Placeholder Text" w:semiHidden="1"/>
     <w:lsdException w:name="No Spacing" w:uiPriority="1" w:qFormat="1"/>
     <w:lsdException w:name="Light Shading" w:uiPriority="60"/>

</xml_diff>